<commit_message>
added rest of the case study
</commit_message>
<xml_diff>
--- a/Case Study.docx
+++ b/Case Study.docx
@@ -18,6 +18,8 @@
       <w:r>
         <w:br/>
       </w:r>
+    </w:p>
+    <w:p>
       <w:r>
         <w:br/>
         <w:t>First and foremost, since we are building a marketplace, we require a front end that is connected to our marketplace smart contract allowing trades of the assets</w:t>
@@ -57,6 +59,14 @@
     </w:p>
     <w:p/>
     <w:p>
+      <w:pPr>
+        <w:pStyle w:val="Heading2"/>
+      </w:pPr>
+      <w:r>
+        <w:t>NFT Contract</w:t>
+      </w:r>
+    </w:p>
+    <w:p>
       <w:r>
         <w:t xml:space="preserve">In the next step, users can find an interface with various input fields allowing them to paste their </w:t>
       </w:r>
@@ -97,41 +107,183 @@
       </w:r>
       <w:r>
         <w:br/>
+        <w:t xml:space="preserve"> 1.ERC721A since we are using fungible tokens and want to save some gas for people minting multiple </w:t>
+      </w:r>
+      <w:proofErr w:type="spellStart"/>
+      <w:r>
+        <w:t>nfts</w:t>
+      </w:r>
+      <w:proofErr w:type="spellEnd"/>
+      <w:r>
+        <w:t xml:space="preserve"> at once.</w:t>
+      </w:r>
+    </w:p>
+    <w:p>
+      <w:r>
+        <w:t>2.Ownable.sol to make sure that the user creating the contract is the owner and only they can change functions such as setting the price or enabling public mint.</w:t>
+      </w:r>
+    </w:p>
+    <w:p>
+      <w:r>
+        <w:t xml:space="preserve">3. </w:t>
+      </w:r>
+      <w:proofErr w:type="spellStart"/>
+      <w:r>
+        <w:t>ReentrancyGuard.sol</w:t>
+      </w:r>
+      <w:proofErr w:type="spellEnd"/>
+      <w:r>
+        <w:t xml:space="preserve"> to ensure that we do not have any </w:t>
+      </w:r>
+      <w:proofErr w:type="spellStart"/>
+      <w:r>
+        <w:t>reentrancies</w:t>
+      </w:r>
+      <w:proofErr w:type="spellEnd"/>
+      <w:r>
+        <w:t xml:space="preserve"> while minting and withdrawing at the same time.</w:t>
+      </w:r>
+      <w:r>
+        <w:br/>
+      </w:r>
+      <w:r>
+        <w:lastRenderedPageBreak/>
+        <w:t>As an addition we can add a receive function to act as our fallback for when we are receiving ether without anyone minting</w:t>
+      </w:r>
+    </w:p>
+    <w:p/>
+    <w:p>
+      <w:r>
+        <w:t xml:space="preserve">The project has a reveal and hide state which we can control by simply changing the link address which will be an </w:t>
+      </w:r>
+      <w:proofErr w:type="spellStart"/>
+      <w:r>
+        <w:t>onchain</w:t>
+      </w:r>
+      <w:proofErr w:type="spellEnd"/>
+      <w:r>
+        <w:t xml:space="preserve"> reveal function using the reveal function of the contract or simply filling the current link with the items we will be revealing or replacing the items of the current link with other items (note: In order to do this, we would have to avoid the use of IPFS). Lastly, we can also reveal and </w:t>
+      </w:r>
+      <w:proofErr w:type="spellStart"/>
+      <w:r>
+        <w:t>unreveal</w:t>
+      </w:r>
+      <w:proofErr w:type="spellEnd"/>
+      <w:r>
+        <w:t xml:space="preserve"> through the website by hiding the address and providing a placeholder container.</w:t>
+      </w:r>
+    </w:p>
+    <w:p/>
+    <w:p>
+      <w:r>
+        <w:t>Our contract starts off as paused and we are using block timestamp as well as a set timer function to make sure that the minting does not start before the timer runs out.</w:t>
+      </w:r>
+    </w:p>
+    <w:p/>
+    <w:p>
+      <w:r>
+        <w:t>Since we are using variables and with the correct privileges depending on the function call we are able to retrieve these variables, we are also able to send them to a database using an API while still giving access to the features of our smart contract to the users.</w:t>
+      </w:r>
+    </w:p>
+    <w:p/>
+    <w:p/>
+    <w:p>
+      <w:pPr>
+        <w:pStyle w:val="Heading2"/>
+      </w:pPr>
+      <w:r>
+        <w:t>Oracle and seed phrase</w:t>
+      </w:r>
+    </w:p>
+    <w:p>
+      <w:r>
+        <w:t xml:space="preserve">One of the tricky parts of the contract is seed generation since we do not want this to be predictable, we will avoid using </w:t>
+      </w:r>
+      <w:proofErr w:type="spellStart"/>
+      <w:r>
+        <w:t>blockhash</w:t>
+      </w:r>
+      <w:proofErr w:type="spellEnd"/>
+      <w:r>
+        <w:t xml:space="preserve"> or </w:t>
+      </w:r>
+      <w:proofErr w:type="spellStart"/>
+      <w:r>
+        <w:t>block.difficulty</w:t>
+      </w:r>
+      <w:proofErr w:type="spellEnd"/>
+      <w:r>
         <w:t xml:space="preserve"> </w:t>
       </w:r>
-      <w:proofErr w:type="gramStart"/>
-      <w:r>
-        <w:t>1.ERC</w:t>
-      </w:r>
-      <w:proofErr w:type="gramEnd"/>
-      <w:r>
-        <w:t xml:space="preserve">721A since we are using fungible tokens and want to save some gas for people minting multiple </w:t>
-      </w:r>
-      <w:proofErr w:type="spellStart"/>
-      <w:r>
-        <w:t>nfts</w:t>
-      </w:r>
-      <w:proofErr w:type="spellEnd"/>
-      <w:r>
-        <w:t xml:space="preserve"> at once.</w:t>
-      </w:r>
-    </w:p>
-    <w:p>
-      <w:r>
-        <w:t>2.Ownable.sol to make sure that the user creating the contract is the owner and only they can change functions such as setting the price or enabling public mint.</w:t>
-      </w:r>
-    </w:p>
-    <w:p>
-      <w:r>
-        <w:t xml:space="preserve">3. </w:t>
-      </w:r>
-      <w:proofErr w:type="spellStart"/>
-      <w:r>
-        <w:t>ReentrancyGuard.sol</w:t>
-      </w:r>
-      <w:proofErr w:type="spellEnd"/>
-      <w:r>
-        <w:t xml:space="preserve"> to ensure that we do not have any </w:t>
+      <w:r>
+        <w:t>and instead use VRF with oracle functionality</w:t>
+      </w:r>
+      <w:r>
+        <w:t>. The oracle itself in addition to the VRF can have a random number generation logic similar to our prototype oracle file we created here:</w:t>
+      </w:r>
+      <w:r>
+        <w:br/>
+      </w:r>
+    </w:p>
+    <w:p/>
+    <w:p>
+      <w:r>
+        <w:rPr>
+          <w:rStyle w:val="Heading2Char"/>
+        </w:rPr>
+        <w:t>Marketplace</w:t>
+      </w:r>
+      <w:r>
+        <w:br/>
+      </w:r>
+      <w:r>
+        <w:t xml:space="preserve">We will assume at this point that our wallet has access to everything and no issue signing any of these transactions but if it does have issues then we would go about implementing it in the same way we are implementing </w:t>
+      </w:r>
+      <w:proofErr w:type="spellStart"/>
+      <w:r>
+        <w:t>metamask</w:t>
+      </w:r>
+      <w:proofErr w:type="spellEnd"/>
+      <w:r>
+        <w:t xml:space="preserve"> features or using a </w:t>
+      </w:r>
+      <w:r>
+        <w:t>different token protocol</w:t>
+      </w:r>
+      <w:r>
+        <w:t xml:space="preserve"> for the tokens.</w:t>
+      </w:r>
+      <w:r>
+        <w:br/>
+      </w:r>
+      <w:r>
+        <w:br/>
+        <w:t>The last piece of our ecosystem we have  to create is a contract that handles the marketplace transactions that can also act as a monitoring tool for our users to research different projects on our website.</w:t>
+      </w:r>
+      <w:r>
+        <w:br/>
+        <w:t xml:space="preserve">For the purpose of saving time we are not implementing any external libraries at the moment but normally this contract would need to be written with care as to avoid many attacks. </w:t>
+      </w:r>
+      <w:r>
+        <w:t xml:space="preserve"> Our current setup allows users to use a marketplace with similar functions to seaport allowing them to list NFTs, make offers for tokens, make offers for projects, check some statistics and view various information such as metadata.</w:t>
+      </w:r>
+      <w:r>
+        <w:br/>
+      </w:r>
+      <w:r>
+        <w:lastRenderedPageBreak/>
+        <w:br/>
+      </w:r>
+      <w:r>
+        <w:rPr>
+          <w:rStyle w:val="Heading2Char"/>
+        </w:rPr>
+        <w:t>Concerns</w:t>
+      </w:r>
+    </w:p>
+    <w:p>
+      <w:r>
+        <w:t xml:space="preserve">Some of these can be simple attacks like </w:t>
       </w:r>
       <w:proofErr w:type="spellStart"/>
       <w:r>
@@ -139,172 +291,292 @@
       </w:r>
       <w:proofErr w:type="spellEnd"/>
       <w:r>
-        <w:t xml:space="preserve"> while minting and withdrawing at the same time.</w:t>
-      </w:r>
-      <w:r>
-        <w:br/>
-      </w:r>
-      <w:r>
-        <w:t>As an addition we can add a receive function to act as our fallback for when we are receiving ether without anyone minting</w:t>
+        <w:t xml:space="preserve"> or fallbacks but others can be harder to spot such as delegate calls, low level attacks, poor logic or even cross site scripting similar to the attack on </w:t>
+      </w:r>
+      <w:proofErr w:type="spellStart"/>
+      <w:r>
+        <w:t>opensea</w:t>
+      </w:r>
+      <w:proofErr w:type="spellEnd"/>
+      <w:r>
+        <w:t>.</w:t>
+      </w:r>
+      <w:r>
+        <w:br/>
+        <w:t xml:space="preserve">Following this, access control is a major point for all contracts and making sure the </w:t>
+      </w:r>
+      <w:r>
+        <w:t>correct view types are given to functions can make or break a contract.</w:t>
+      </w:r>
+      <w:r>
+        <w:br/>
+        <w:t xml:space="preserve">Furthermore gas is another concern for all of our contracts and having a smaller time constraint would allow us to make use of </w:t>
+      </w:r>
+      <w:proofErr w:type="spellStart"/>
+      <w:r>
+        <w:t>calldata</w:t>
+      </w:r>
+      <w:proofErr w:type="spellEnd"/>
+      <w:r>
+        <w:t>, assembly code and using cheaper opcode functions</w:t>
+      </w:r>
+      <w:r>
+        <w:t xml:space="preserve"> and using custom errors to save gas rather than asserting, reverting etc..</w:t>
+      </w:r>
+    </w:p>
+    <w:p>
+      <w:r>
+        <w:t xml:space="preserve">Lastly, we want to make use of functions such as </w:t>
+      </w:r>
+      <w:proofErr w:type="spellStart"/>
+      <w:r>
+        <w:t>abi.encodePacked</w:t>
+      </w:r>
+      <w:proofErr w:type="spellEnd"/>
+      <w:r>
+        <w:t xml:space="preserve">(), </w:t>
+      </w:r>
+      <w:proofErr w:type="spellStart"/>
+      <w:r>
+        <w:t>ecrecover</w:t>
+      </w:r>
+      <w:proofErr w:type="spellEnd"/>
+      <w:r>
+        <w:t>, wad, manually setting v, r and s, permits, having checks for the nonce to avoid replay attacks and ensuring the security, anonymity or unpredictability of the random number generator, whitelist spots, contracts to be released and NFT transactions.</w:t>
+      </w:r>
+      <w:r>
+        <w:br/>
       </w:r>
     </w:p>
     <w:p/>
     <w:p>
+      <w:pPr>
+        <w:pStyle w:val="Heading2"/>
+      </w:pPr>
+      <w:r>
+        <w:t>Further Improvements</w:t>
+      </w:r>
+    </w:p>
+    <w:p/>
+    <w:p>
+      <w:r>
+        <w:t xml:space="preserve">We can use proxies for NFT contracts, in particular beacon proxies if we want to hide some further logic and we could even use proxies for the random number generation. </w:t>
+      </w:r>
+      <w:r>
+        <w:br/>
+      </w:r>
+    </w:p>
+    <w:p>
+      <w:r>
+        <w:t>We can avoid the use of constructors and also use upgradeable libraries such as safe erc20 upgradeable to make our NFT contracts upgradeable in case users want to release another collection as part of the same project and want to be able to show both of those collections on the same page in the marketplace.</w:t>
+      </w:r>
+    </w:p>
+    <w:p/>
+    <w:p>
+      <w:r>
+        <w:t xml:space="preserve">Zero knowledge can also play a big part in our transactions whether we want to use them to have a better whitelist form or prove that we generate random numbers in a more authentic way. </w:t>
+      </w:r>
+    </w:p>
+    <w:p/>
+    <w:p>
+      <w:pPr>
+        <w:pStyle w:val="Heading2"/>
+      </w:pPr>
+      <w:r>
+        <w:t>Examples to look at</w:t>
+      </w:r>
+    </w:p>
+    <w:p/>
+    <w:p>
+      <w:r>
+        <w:t xml:space="preserve">Similar marketplace protocol done well: </w:t>
+      </w:r>
+      <w:hyperlink r:id="rId4" w:history="1">
+        <w:proofErr w:type="spellStart"/>
+        <w:r>
+          <w:rPr>
+            <w:rStyle w:val="Hyperlink"/>
+          </w:rPr>
+          <w:t>ProjectOpenSea</w:t>
+        </w:r>
+        <w:proofErr w:type="spellEnd"/>
+        <w:r>
+          <w:rPr>
+            <w:rStyle w:val="Hyperlink"/>
+          </w:rPr>
+          <w:t>/seaport: Seaport is a marketplace protocol for safely and efficiently buying and selling NFTs. (github.com)</w:t>
+        </w:r>
+      </w:hyperlink>
+    </w:p>
+    <w:p/>
+    <w:p>
+      <w:r>
+        <w:t xml:space="preserve">Wallet: </w:t>
+      </w:r>
+      <w:hyperlink r:id="rId5" w:history="1">
+        <w:r>
+          <w:rPr>
+            <w:rStyle w:val="Hyperlink"/>
+          </w:rPr>
+          <w:t>Safe Core SDK Packages - Developer Docs</w:t>
+        </w:r>
+      </w:hyperlink>
+    </w:p>
+    <w:p>
       <w:r>
         <w:lastRenderedPageBreak/>
-        <w:t xml:space="preserve">One of the tricky parts of the contract is seed generation since we do not want this to be predictable, we will avoid using </w:t>
-      </w:r>
-      <w:proofErr w:type="spellStart"/>
-      <w:r>
-        <w:t>blockhash</w:t>
-      </w:r>
-      <w:proofErr w:type="spellEnd"/>
-      <w:r>
-        <w:t xml:space="preserve"> or </w:t>
-      </w:r>
-      <w:proofErr w:type="spellStart"/>
-      <w:proofErr w:type="gramStart"/>
-      <w:r>
-        <w:t>block.difficulty</w:t>
-      </w:r>
-      <w:proofErr w:type="spellEnd"/>
-      <w:proofErr w:type="gramEnd"/>
+        <w:t>Oracle:</w:t>
+      </w:r>
       <w:r>
         <w:t xml:space="preserve"> </w:t>
       </w:r>
-      <w:r>
-        <w:t>and instead use VRF with oracle functionality</w:t>
-      </w:r>
-      <w:r>
-        <w:t>. The oracle itself in addition to the VRF can have a random number generation logic similar to our prototype oracle file we created here:</w:t>
-      </w:r>
-      <w:r>
-        <w:br/>
-      </w:r>
-    </w:p>
-    <w:p/>
-    <w:p>
-      <w:r>
-        <w:t xml:space="preserve">The project has a reveal and </w:t>
-      </w:r>
-      <w:r>
-        <w:t>hide</w:t>
-      </w:r>
-      <w:r>
-        <w:t xml:space="preserve"> state which we can control by simply changing the link address which will be an </w:t>
-      </w:r>
-      <w:proofErr w:type="spellStart"/>
-      <w:r>
-        <w:t>onchain</w:t>
-      </w:r>
-      <w:proofErr w:type="spellEnd"/>
-      <w:r>
-        <w:t xml:space="preserve"> reveal function using the reveal function of the contract or simply filling the current link with the items we will be revealing or replacing the items of the current link with other items (note: In order to do this, we would have to avoid the use of IPFS). Lastly, we can also reveal and </w:t>
-      </w:r>
-      <w:proofErr w:type="spellStart"/>
-      <w:r>
-        <w:t>unreveal</w:t>
-      </w:r>
-      <w:proofErr w:type="spellEnd"/>
-      <w:r>
-        <w:t xml:space="preserve"> through the website by hiding the address and providing a placeholder container.</w:t>
-      </w:r>
-    </w:p>
-    <w:p/>
-    <w:p>
-      <w:r>
-        <w:t>Our contract starts off as paused and we are using block timestamp as well as a set timer function to make sure that the minting does not start before the timer runs out.</w:t>
-      </w:r>
-    </w:p>
-    <w:p/>
-    <w:p>
-      <w:r>
-        <w:t xml:space="preserve">Since we are using variables and with the correct privileges depending on the function </w:t>
-      </w:r>
-      <w:proofErr w:type="gramStart"/>
-      <w:r>
-        <w:t>call</w:t>
-      </w:r>
-      <w:proofErr w:type="gramEnd"/>
-      <w:r>
-        <w:t xml:space="preserve"> we are able to retrieve these variables, we are also able to send them to a database using an API while still giving access to the features of our smart contract to the users.</w:t>
-      </w:r>
-    </w:p>
-    <w:p>
-      <w:r>
-        <w:br/>
-      </w:r>
-      <w:r>
-        <w:t xml:space="preserve">We will assume at this point that our wallet has access to everything and no issue signing any of these transactions but if it does have issues then we would go about implementing it in the same way we are implementing </w:t>
-      </w:r>
-      <w:proofErr w:type="spellStart"/>
-      <w:r>
-        <w:t>metamask</w:t>
-      </w:r>
-      <w:proofErr w:type="spellEnd"/>
-      <w:r>
-        <w:t xml:space="preserve"> features or using a </w:t>
-      </w:r>
-      <w:proofErr w:type="gramStart"/>
-      <w:r>
-        <w:t>different token protocols</w:t>
-      </w:r>
-      <w:proofErr w:type="gramEnd"/>
-      <w:r>
-        <w:t xml:space="preserve"> for the tokens.</w:t>
-      </w:r>
-      <w:r>
-        <w:br/>
-      </w:r>
-      <w:r>
-        <w:br/>
-        <w:t>The last piece of our ecosystem we have  to create is a contract that handles the marketplace transactions that can also act as a monitoring tool for our users to research different projects on our website.</w:t>
-      </w:r>
-      <w:r>
-        <w:br/>
-        <w:t xml:space="preserve">For the purpose of saving time we are not implementing any external libraries at the moment but normally this contract would need to be written with care as to avoid many attacks. Some of these can be simple attacks like </w:t>
-      </w:r>
-      <w:proofErr w:type="spellStart"/>
-      <w:r>
-        <w:t>reentrancies</w:t>
-      </w:r>
-      <w:proofErr w:type="spellEnd"/>
-      <w:r>
-        <w:t xml:space="preserve"> or fallbacks but others can be harder to spot such as delegate calls, low level attacks, poor logic or even cross site scripting similar to the attack on </w:t>
-      </w:r>
-      <w:proofErr w:type="spellStart"/>
-      <w:r>
-        <w:t>opensea</w:t>
-      </w:r>
-      <w:proofErr w:type="spellEnd"/>
-      <w:r>
-        <w:t>.</w:t>
-      </w:r>
-      <w:r>
-        <w:br/>
-        <w:t xml:space="preserve">Following this, access control is a major point for all contracts and making sure the </w:t>
-      </w:r>
-      <w:r>
-        <w:t>correct view types are given to functions can make or break a contract.</w:t>
-      </w:r>
-      <w:r>
-        <w:br/>
-        <w:t xml:space="preserve">Furthermore gas is another concern for all of our contracts and having a smaller time constraint would allow us to make use of </w:t>
-      </w:r>
-      <w:proofErr w:type="spellStart"/>
-      <w:r>
-        <w:t>calldata</w:t>
-      </w:r>
-      <w:proofErr w:type="spellEnd"/>
-      <w:r>
-        <w:t>, assembly code and using cheaper opcode functions</w:t>
-      </w:r>
-      <w:r>
-        <w:t xml:space="preserve"> and using custom errors to save gas rather than asserting, reverting etc..</w:t>
-      </w:r>
-      <w:r>
-        <w:br/>
-      </w:r>
+      <w:hyperlink r:id="rId6" w:history="1">
+        <w:r>
+          <w:rPr>
+            <w:rStyle w:val="Hyperlink"/>
+          </w:rPr>
+          <w:t xml:space="preserve">Generate Provably Fair Random Numbers in Solidity With </w:t>
+        </w:r>
+        <w:proofErr w:type="spellStart"/>
+        <w:r>
+          <w:rPr>
+            <w:rStyle w:val="Hyperlink"/>
+          </w:rPr>
+          <w:t>Chainlink</w:t>
+        </w:r>
+        <w:proofErr w:type="spellEnd"/>
+        <w:r>
+          <w:rPr>
+            <w:rStyle w:val="Hyperlink"/>
+          </w:rPr>
+          <w:t xml:space="preserve"> VRF</w:t>
+        </w:r>
+      </w:hyperlink>
+    </w:p>
+    <w:p>
+      <w:r>
+        <w:t xml:space="preserve">General EVM: </w:t>
+      </w:r>
+      <w:hyperlink r:id="rId7" w:history="1">
+        <w:r>
+          <w:rPr>
+            <w:rStyle w:val="Hyperlink"/>
+          </w:rPr>
+          <w:t>Ethereum Yellow Paper: a formal specification of Ethereum, a programmable blockchain</w:t>
+        </w:r>
+      </w:hyperlink>
+      <w:r>
+        <w:br/>
+        <w:t xml:space="preserve">Best Practices: </w:t>
+      </w:r>
+      <w:hyperlink r:id="rId8" w:history="1">
+        <w:r>
+          <w:rPr>
+            <w:rStyle w:val="Hyperlink"/>
+          </w:rPr>
+          <w:t>x676f64/</w:t>
+        </w:r>
+        <w:proofErr w:type="spellStart"/>
+        <w:r>
+          <w:rPr>
+            <w:rStyle w:val="Hyperlink"/>
+          </w:rPr>
+          <w:t>secureum-mind_map</w:t>
+        </w:r>
+        <w:proofErr w:type="spellEnd"/>
+        <w:r>
+          <w:rPr>
+            <w:rStyle w:val="Hyperlink"/>
+          </w:rPr>
+          <w:t>: Central Repository for the Epoch 0 coursework and quizzes. Contains all the content, cross-referenced and linked. (github.com)</w:t>
+        </w:r>
+      </w:hyperlink>
+      <w:r>
+        <w:br/>
+        <w:t xml:space="preserve">Fuzzing tool (I personally contributed!! ;p ): </w:t>
+      </w:r>
+      <w:hyperlink r:id="rId9" w:history="1">
+        <w:proofErr w:type="spellStart"/>
+        <w:r>
+          <w:rPr>
+            <w:rStyle w:val="Hyperlink"/>
+          </w:rPr>
+          <w:t>crytic</w:t>
+        </w:r>
+        <w:proofErr w:type="spellEnd"/>
+        <w:r>
+          <w:rPr>
+            <w:rStyle w:val="Hyperlink"/>
+          </w:rPr>
+          <w:t>/slither: Static Analyzer for Solidity (github.com)</w:t>
+        </w:r>
+      </w:hyperlink>
+    </w:p>
+    <w:p>
+      <w:r>
+        <w:t xml:space="preserve">Testing suite: </w:t>
+      </w:r>
+      <w:hyperlink r:id="rId10" w:history="1">
+        <w:r>
+          <w:rPr>
+            <w:rStyle w:val="Hyperlink"/>
+          </w:rPr>
+          <w:t>Introduction - Foundry Book (getfoundry.sh)</w:t>
+        </w:r>
+      </w:hyperlink>
+    </w:p>
+    <w:p>
+      <w:r>
+        <w:t xml:space="preserve">IDE to test some attacks on </w:t>
+      </w:r>
+      <w:proofErr w:type="spellStart"/>
+      <w:r>
+        <w:t>goerli</w:t>
+      </w:r>
+      <w:proofErr w:type="spellEnd"/>
+      <w:r>
+        <w:t xml:space="preserve">: </w:t>
+      </w:r>
+      <w:hyperlink r:id="rId11" w:history="1">
+        <w:r>
+          <w:rPr>
+            <w:rStyle w:val="Hyperlink"/>
+          </w:rPr>
+          <w:t>Remix - Ethereum IDE</w:t>
+        </w:r>
+      </w:hyperlink>
+    </w:p>
+    <w:p>
+      <w:proofErr w:type="spellStart"/>
+      <w:r>
+        <w:t>OpenZeppelin</w:t>
+      </w:r>
+      <w:proofErr w:type="spellEnd"/>
+      <w:r>
+        <w:t xml:space="preserve"> libraries in depth: </w:t>
+      </w:r>
+      <w:hyperlink r:id="rId12" w:history="1">
+        <w:r>
+          <w:rPr>
+            <w:rStyle w:val="Hyperlink"/>
+          </w:rPr>
+          <w:t xml:space="preserve">Proxies - </w:t>
+        </w:r>
+        <w:proofErr w:type="spellStart"/>
+        <w:r>
+          <w:rPr>
+            <w:rStyle w:val="Hyperlink"/>
+          </w:rPr>
+          <w:t>OpenZeppelin</w:t>
+        </w:r>
+        <w:proofErr w:type="spellEnd"/>
+        <w:r>
+          <w:rPr>
+            <w:rStyle w:val="Hyperlink"/>
+          </w:rPr>
+          <w:t xml:space="preserve"> Docs</w:t>
+        </w:r>
+      </w:hyperlink>
     </w:p>
     <w:sectPr>
       <w:pgSz w:w="11906" w:h="16838"/>
@@ -738,6 +1010,28 @@
       <w:szCs w:val="32"/>
     </w:rPr>
   </w:style>
+  <w:style w:type="paragraph" w:styleId="Heading2">
+    <w:name w:val="heading 2"/>
+    <w:basedOn w:val="Normal"/>
+    <w:next w:val="Normal"/>
+    <w:link w:val="Heading2Char"/>
+    <w:uiPriority w:val="9"/>
+    <w:unhideWhenUsed/>
+    <w:qFormat/>
+    <w:rsid w:val="003E5F5A"/>
+    <w:pPr>
+      <w:keepNext/>
+      <w:keepLines/>
+      <w:spacing w:before="40" w:after="0"/>
+      <w:outlineLvl w:val="1"/>
+    </w:pPr>
+    <w:rPr>
+      <w:rFonts w:asciiTheme="majorHAnsi" w:eastAsiaTheme="majorEastAsia" w:hAnsiTheme="majorHAnsi" w:cstheme="majorBidi"/>
+      <w:color w:val="365F91" w:themeColor="accent1" w:themeShade="BF"/>
+      <w:sz w:val="26"/>
+      <w:szCs w:val="26"/>
+    </w:rPr>
+  </w:style>
   <w:style w:type="character" w:default="1" w:styleId="DefaultParagraphFont">
     <w:name w:val="Default Paragraph Font"/>
     <w:uiPriority w:val="1"/>
@@ -776,6 +1070,43 @@
       <w:color w:val="365F91" w:themeColor="accent1" w:themeShade="BF"/>
       <w:sz w:val="32"/>
       <w:szCs w:val="32"/>
+    </w:rPr>
+  </w:style>
+  <w:style w:type="character" w:customStyle="1" w:styleId="Heading2Char">
+    <w:name w:val="Heading 2 Char"/>
+    <w:basedOn w:val="DefaultParagraphFont"/>
+    <w:link w:val="Heading2"/>
+    <w:uiPriority w:val="9"/>
+    <w:rsid w:val="003E5F5A"/>
+    <w:rPr>
+      <w:rFonts w:asciiTheme="majorHAnsi" w:eastAsiaTheme="majorEastAsia" w:hAnsiTheme="majorHAnsi" w:cstheme="majorBidi"/>
+      <w:color w:val="365F91" w:themeColor="accent1" w:themeShade="BF"/>
+      <w:sz w:val="26"/>
+      <w:szCs w:val="26"/>
+    </w:rPr>
+  </w:style>
+  <w:style w:type="character" w:styleId="Hyperlink">
+    <w:name w:val="Hyperlink"/>
+    <w:basedOn w:val="DefaultParagraphFont"/>
+    <w:uiPriority w:val="99"/>
+    <w:semiHidden/>
+    <w:unhideWhenUsed/>
+    <w:rsid w:val="00375969"/>
+    <w:rPr>
+      <w:color w:val="0000FF"/>
+      <w:u w:val="single"/>
+    </w:rPr>
+  </w:style>
+  <w:style w:type="character" w:styleId="FollowedHyperlink">
+    <w:name w:val="FollowedHyperlink"/>
+    <w:basedOn w:val="DefaultParagraphFont"/>
+    <w:uiPriority w:val="99"/>
+    <w:semiHidden/>
+    <w:unhideWhenUsed/>
+    <w:rsid w:val="008B5ACB"/>
+    <w:rPr>
+      <w:color w:val="800080" w:themeColor="followedHyperlink"/>
+      <w:u w:val="single"/>
     </w:rPr>
   </w:style>
 </w:styles>

</xml_diff>